<commit_message>
agregue un modal para confimar en el reinicio de las mesas
</commit_message>
<xml_diff>
--- a/anotaciones.docx
+++ b/anotaciones.docx
@@ -342,6 +342,26 @@
           <w:lang w:val="es-ES"/>
         </w:rPr>
         <w:t>empezar lo de cerrar mesas y generar la cuenta</w:t>
+      </w:r>
+    </w:p>
+    <w:p>
+      <w:pPr>
+        <w:rPr>
+          <w:lang w:val="es-ES"/>
+        </w:rPr>
+      </w:pPr>
+    </w:p>
+    <w:p>
+      <w:pPr>
+        <w:rPr>
+          <w:lang w:val="es-ES"/>
+        </w:rPr>
+      </w:pPr>
+      <w:r>
+        <w:rPr>
+          <w:lang w:val="es-ES"/>
+        </w:rPr>
+        <w:t>fíjate q cuando reinicias las mesas  en mis misMesas tenes q cambiar el estado de las comandas y las mesas, la tabla link tambien</w:t>
       </w:r>
     </w:p>
     <w:p>
@@ -533,7 +553,7 @@
     <w:lsdException w:name="Table Web 2" w:semiHidden="1" w:unhideWhenUsed="1"/>
     <w:lsdException w:name="Table Web 3" w:semiHidden="1" w:unhideWhenUsed="1"/>
     <w:lsdException w:name="Balloon Text" w:semiHidden="1" w:unhideWhenUsed="1"/>
-    <w:lsdException w:name="Table Grid" w:semiHidden="1" w:uiPriority="59" w:unhideWhenUsed="1"/>
+    <w:lsdException w:name="Table Grid" w:uiPriority="59"/>
     <w:lsdException w:name="Table Theme" w:semiHidden="1" w:unhideWhenUsed="1"/>
     <w:lsdException w:name="Placeholder Text" w:semiHidden="1"/>
     <w:lsdException w:name="No Spacing" w:uiPriority="1" w:qFormat="1"/>

</xml_diff>